<commit_message>
added word file with corrections and comment on contact law
</commit_message>
<xml_diff>
--- a/DEM model for NPH simulation_corrected.docx
+++ b/DEM model for NPH simulation_corrected.docx
@@ -82,7 +82,7 @@
         <w:rPr>
           <w:rFonts w:cs="Times New Roman" w:ascii="Times New Roman" w:hAnsi="Times New Roman"/>
         </w:rPr>
-        <w:t>The brain is modeled as a sphere of Discrete Element Method (DEM) particles with 0.1 m radius. The packing od DEM spherical particles is regular hexagonal assembly where DEM particles are positioned in a hexagonal grid, as shown in Fig. 1. Particle properties are shown in Table 1.</w:t>
+        <w:t>The brain is modeled as a sphere of Discrete Element Method (DEM) particles with 0.1 m radius. The packing of DEM spherical particles is regular hexagonal assembly where DEM particles are positioned in a hexagonal grid, as shown in Fig. 1. Particle properties are shown in Table 1.</w:t>
       </w:r>
     </w:p>
     <w:p>
@@ -139,7 +139,7 @@
                 <wp:positionV relativeFrom="paragraph">
                   <wp:posOffset>635</wp:posOffset>
                 </wp:positionV>
-                <wp:extent cx="3863340" cy="4294505"/>
+                <wp:extent cx="3865880" cy="4297045"/>
                 <wp:effectExtent l="0" t="0" r="0" b="0"/>
                 <wp:wrapSquare wrapText="largest"/>
                 <wp:docPr id="1" name="Frame1"/>
@@ -150,7 +150,7 @@
                       <wps:spPr>
                         <a:xfrm>
                           <a:off x="0" y="0"/>
-                          <a:ext cx="3862800" cy="4293720"/>
+                          <a:ext cx="3865320" cy="4296240"/>
                         </a:xfrm>
                         <a:prstGeom prst="rect">
                           <a:avLst/>
@@ -234,7 +234,7 @@
           </mc:Choice>
           <mc:Fallback>
             <w:pict>
-              <v:rect id="shape_0" ID="Frame1" stroked="f" style="position:absolute;margin-left:88.85pt;margin-top:0.05pt;width:304.1pt;height:338.05pt;mso-position-horizontal:center">
+              <v:rect id="shape_0" ID="Frame1" stroked="f" style="position:absolute;margin-left:88.75pt;margin-top:0.05pt;width:304.3pt;height:338.25pt;mso-position-horizontal:center">
                 <w10:wrap type="square"/>
                 <v:fill o:detectmouseclick="t" on="false"/>
                 <v:stroke color="#3465a4" joinstyle="round" endcap="flat"/>
@@ -666,6 +666,21 @@
         <w:pStyle w:val="Normal"/>
         <w:shd w:val="clear" w:color="auto" w:fill="FFFFFF"/>
         <w:jc w:val="center"/>
+        <w:rPr>
+          <w:rFonts w:ascii="Times New Roman" w:hAnsi="Times New Roman" w:cs="Times New Roman"/>
+        </w:rPr>
+      </w:pPr>
+      <w:r>
+        <w:rPr>
+          <w:rFonts w:cs="Times New Roman" w:ascii="Times New Roman" w:hAnsi="Times New Roman"/>
+        </w:rPr>
+      </w:r>
+    </w:p>
+    <w:p>
+      <w:pPr>
+        <w:pStyle w:val="Normal"/>
+        <w:shd w:val="clear" w:color="auto" w:fill="FFFFFF"/>
+        <w:jc w:val="center"/>
         <w:rPr/>
       </w:pPr>
       <w:r>
@@ -714,13 +729,7 @@
         <w:rPr>
           <w:rFonts w:cs="Times New Roman" w:ascii="Times New Roman" w:hAnsi="Times New Roman"/>
         </w:rPr>
-        <w:t>In the literature, t</w:t>
-      </w:r>
-      <w:r>
-        <w:rPr>
-          <w:rFonts w:cs="Times New Roman" w:ascii="Times New Roman" w:hAnsi="Times New Roman"/>
-        </w:rPr>
-        <w:t>here is not much agreement on the material properties of brain tissue. The Young’s modulus can vary between 500 to 10000 Pa. As concerns the Poisson ratio, this varies between 0.35 and 0.</w:t>
+        <w:t>In the literature, there is not much agreement on the material properties of brain tissue. The Young’s modulus can vary between 500 to 10000 Pa. As concerns the Poisson ratio, this varies between 0.35 and 0.</w:t>
       </w:r>
       <w:commentRangeStart w:id="1"/>
       <w:commentRangeStart w:id="2"/>
@@ -728,10 +737,32 @@
         <w:rPr>
           <w:rFonts w:cs="Times New Roman" w:ascii="Times New Roman" w:hAnsi="Times New Roman"/>
         </w:rPr>
-        <w:t>48</w:t>
-      </w:r>
-      <w:bookmarkStart w:id="0" w:name="_GoBack"/>
+        <w:t xml:space="preserve">48 </w:t>
+      </w:r>
+      <w:bookmarkStart w:id="0" w:name="__UnoMark__251_298250457"/>
+      <w:bookmarkStart w:id="1" w:name="__UnoMark__281_298250457"/>
+      <w:bookmarkStart w:id="2" w:name="__UnoMark__286_298250457"/>
+      <w:bookmarkStart w:id="3" w:name="__UnoMark__288_298250457"/>
+      <w:r>
+        <w:rPr>
+          <w:rFonts w:cs="Times New Roman" w:ascii="Times New Roman" w:hAnsi="Times New Roman"/>
+          <w:position w:val="0"/>
+          <w:sz w:val="24"/>
+          <w:sz w:val="24"/>
+          <w:vertAlign w:val="baseline"/>
+        </w:rPr>
+        <w:t>.</w:t>
+      </w:r>
       <w:bookmarkEnd w:id="0"/>
+      <w:bookmarkEnd w:id="1"/>
+      <w:bookmarkEnd w:id="2"/>
+      <w:bookmarkEnd w:id="3"/>
+      <w:r>
+        <w:rPr>
+          <w:rFonts w:cs="Times New Roman" w:ascii="Times New Roman" w:hAnsi="Times New Roman"/>
+        </w:rPr>
+        <w:t>⁠</w:t>
+      </w:r>
       <w:r>
         <w:rPr>
           <w:rFonts w:cs="Times New Roman" w:ascii="Times New Roman" w:hAnsi="Times New Roman"/>
@@ -745,6 +776,42 @@
         <w:rPr>
           <w:rFonts w:cs="Times New Roman" w:ascii="Times New Roman" w:hAnsi="Times New Roman"/>
         </w:rPr>
+        <w:t xml:space="preserve"> </w:t>
+      </w:r>
+      <w:r>
+        <w:rPr>
+          <w:rFonts w:cs="Times New Roman" w:ascii="Times New Roman" w:hAnsi="Times New Roman"/>
+          <w:position w:val="0"/>
+          <w:sz w:val="24"/>
+          <w:sz w:val="24"/>
+          <w:vertAlign w:val="baseline"/>
+        </w:rPr>
+        <w:t>(Li, von Holst, &amp; Kleiven, 2012; Vardakis et al., 2016</w:t>
+      </w:r>
+      <w:bookmarkStart w:id="4" w:name="__UnoMark__574_298250457"/>
+      <w:bookmarkStart w:id="5" w:name="__UnoMark__599_298250457"/>
+      <w:bookmarkEnd w:id="4"/>
+      <w:bookmarkEnd w:id="5"/>
+      <w:r>
+        <w:rPr>
+          <w:rFonts w:cs="Times New Roman" w:ascii="Times New Roman" w:hAnsi="Times New Roman"/>
+          <w:position w:val="0"/>
+          <w:sz w:val="24"/>
+          <w:sz w:val="24"/>
+          <w:vertAlign w:val="baseline"/>
+        </w:rPr>
+        <w:t>)</w:t>
+      </w:r>
+      <w:r>
+        <w:rPr>
+          <w:rFonts w:cs="Times New Roman" w:ascii="Times New Roman" w:hAnsi="Times New Roman"/>
+        </w:rPr>
+        <w:t>⁠</w:t>
+      </w:r>
+      <w:r>
+        <w:rPr>
+          <w:rFonts w:cs="Times New Roman" w:ascii="Times New Roman" w:hAnsi="Times New Roman"/>
+        </w:rPr>
       </w:r>
       <w:commentRangeEnd w:id="1"/>
       <w:r>
@@ -770,13 +837,7 @@
         <w:rPr>
           <w:rFonts w:cs="Times New Roman" w:ascii="Times New Roman" w:hAnsi="Times New Roman"/>
         </w:rPr>
-        <w:t xml:space="preserve">At the moment, we have </w:t>
-      </w:r>
-      <w:r>
-        <w:rPr>
-          <w:rFonts w:cs="Times New Roman" w:ascii="Times New Roman" w:hAnsi="Times New Roman"/>
-        </w:rPr>
-        <w:t>have considered an elastic material with contact friction (FrictMat in Yade). The material properties for each of the spheres are listed in  Table 2. All the spheres have the same properties. It is also possible to assign different properties to each sphere.</w:t>
+        <w:t>At the moment, we have have considered an elastic material with contact friction (FrictMat in Yade). The material properties for each of the spheres are listed in  Table 2. All the spheres have the same properties. It is also possible to assign different properties to each sphere.</w:t>
       </w:r>
     </w:p>
     <w:p>
@@ -837,10 +898,10 @@
         <w:tblStyle w:val="TableGrid"/>
         <w:tblW w:w="3978" w:type="dxa"/>
         <w:jc w:val="left"/>
-        <w:tblInd w:w="-5" w:type="dxa"/>
+        <w:tblInd w:w="-25" w:type="dxa"/>
         <w:tblCellMar>
           <w:top w:w="0" w:type="dxa"/>
-          <w:left w:w="103" w:type="dxa"/>
+          <w:left w:w="83" w:type="dxa"/>
           <w:bottom w:w="0" w:type="dxa"/>
           <w:right w:w="108" w:type="dxa"/>
         </w:tblCellMar>
@@ -859,7 +920,7 @@
             <w:tcBorders/>
             <w:shd w:fill="auto" w:val="clear"/>
             <w:tcMar>
-              <w:left w:w="103" w:type="dxa"/>
+              <w:left w:w="83" w:type="dxa"/>
             </w:tcMar>
           </w:tcPr>
           <w:p>
@@ -884,7 +945,7 @@
             <w:tcBorders/>
             <w:shd w:fill="auto" w:val="clear"/>
             <w:tcMar>
-              <w:left w:w="103" w:type="dxa"/>
+              <w:left w:w="83" w:type="dxa"/>
             </w:tcMar>
           </w:tcPr>
           <w:p>
@@ -909,7 +970,7 @@
             <w:tcBorders/>
             <w:shd w:fill="auto" w:val="clear"/>
             <w:tcMar>
-              <w:left w:w="103" w:type="dxa"/>
+              <w:left w:w="83" w:type="dxa"/>
             </w:tcMar>
           </w:tcPr>
           <w:p>
@@ -937,7 +998,7 @@
             <w:tcBorders/>
             <w:shd w:fill="auto" w:val="clear"/>
             <w:tcMar>
-              <w:left w:w="103" w:type="dxa"/>
+              <w:left w:w="83" w:type="dxa"/>
             </w:tcMar>
           </w:tcPr>
           <w:p>
@@ -969,7 +1030,7 @@
             <w:tcBorders/>
             <w:shd w:fill="auto" w:val="clear"/>
             <w:tcMar>
-              <w:left w:w="103" w:type="dxa"/>
+              <w:left w:w="83" w:type="dxa"/>
             </w:tcMar>
           </w:tcPr>
           <w:p>
@@ -992,7 +1053,7 @@
             <w:tcBorders/>
             <w:shd w:fill="auto" w:val="clear"/>
             <w:tcMar>
-              <w:left w:w="103" w:type="dxa"/>
+              <w:left w:w="83" w:type="dxa"/>
             </w:tcMar>
           </w:tcPr>
           <w:p>
@@ -1018,7 +1079,7 @@
             <w:tcBorders/>
             <w:shd w:fill="auto" w:val="clear"/>
             <w:tcMar>
-              <w:left w:w="103" w:type="dxa"/>
+              <w:left w:w="83" w:type="dxa"/>
             </w:tcMar>
           </w:tcPr>
           <w:p>
@@ -1050,7 +1111,7 @@
             <w:tcBorders/>
             <w:shd w:fill="auto" w:val="clear"/>
             <w:tcMar>
-              <w:left w:w="103" w:type="dxa"/>
+              <w:left w:w="83" w:type="dxa"/>
             </w:tcMar>
           </w:tcPr>
           <w:p>
@@ -1073,7 +1134,7 @@
             <w:tcBorders/>
             <w:shd w:fill="auto" w:val="clear"/>
             <w:tcMar>
-              <w:left w:w="103" w:type="dxa"/>
+              <w:left w:w="83" w:type="dxa"/>
             </w:tcMar>
           </w:tcPr>
           <w:p>
@@ -1099,7 +1160,7 @@
             <w:tcBorders/>
             <w:shd w:fill="auto" w:val="clear"/>
             <w:tcMar>
-              <w:left w:w="103" w:type="dxa"/>
+              <w:left w:w="83" w:type="dxa"/>
             </w:tcMar>
           </w:tcPr>
           <w:p>
@@ -1123,7 +1184,7 @@
             <w:tcBorders/>
             <w:shd w:fill="auto" w:val="clear"/>
             <w:tcMar>
-              <w:left w:w="103" w:type="dxa"/>
+              <w:left w:w="83" w:type="dxa"/>
             </w:tcMar>
           </w:tcPr>
           <w:p>
@@ -1147,7 +1208,7 @@
             <w:tcBorders/>
             <w:shd w:fill="auto" w:val="clear"/>
             <w:tcMar>
-              <w:left w:w="103" w:type="dxa"/>
+              <w:left w:w="83" w:type="dxa"/>
             </w:tcMar>
           </w:tcPr>
           <w:p>
@@ -1174,7 +1235,7 @@
             <w:tcBorders/>
             <w:shd w:fill="auto" w:val="clear"/>
             <w:tcMar>
-              <w:left w:w="103" w:type="dxa"/>
+              <w:left w:w="83" w:type="dxa"/>
             </w:tcMar>
           </w:tcPr>
           <w:p>
@@ -1198,7 +1259,7 @@
             <w:tcBorders/>
             <w:shd w:fill="auto" w:val="clear"/>
             <w:tcMar>
-              <w:left w:w="103" w:type="dxa"/>
+              <w:left w:w="83" w:type="dxa"/>
             </w:tcMar>
           </w:tcPr>
           <w:p>
@@ -1222,7 +1283,7 @@
             <w:tcBorders/>
             <w:shd w:fill="auto" w:val="clear"/>
             <w:tcMar>
-              <w:left w:w="103" w:type="dxa"/>
+              <w:left w:w="83" w:type="dxa"/>
             </w:tcMar>
           </w:tcPr>
           <w:p>
@@ -1249,7 +1310,7 @@
             <w:tcBorders/>
             <w:shd w:fill="auto" w:val="clear"/>
             <w:tcMar>
-              <w:left w:w="103" w:type="dxa"/>
+              <w:left w:w="83" w:type="dxa"/>
             </w:tcMar>
           </w:tcPr>
           <w:p>
@@ -1273,7 +1334,7 @@
             <w:tcBorders/>
             <w:shd w:fill="auto" w:val="clear"/>
             <w:tcMar>
-              <w:left w:w="103" w:type="dxa"/>
+              <w:left w:w="83" w:type="dxa"/>
             </w:tcMar>
           </w:tcPr>
           <w:p>
@@ -1297,7 +1358,7 @@
             <w:tcBorders/>
             <w:shd w:fill="auto" w:val="clear"/>
             <w:tcMar>
-              <w:left w:w="103" w:type="dxa"/>
+              <w:left w:w="83" w:type="dxa"/>
             </w:tcMar>
           </w:tcPr>
           <w:p>
@@ -1351,7 +1412,7 @@
       <w:pPr>
         <w:pStyle w:val="ListParagraph"/>
         <w:shd w:val="clear" w:color="auto" w:fill="FFFFFF"/>
-        <w:ind w:hanging="0"/>
+        <w:ind w:left="720" w:hanging="0"/>
         <w:jc w:val="both"/>
         <w:rPr>
           <w:rFonts w:ascii="Times New Roman" w:hAnsi="Times New Roman" w:cs="Times New Roman"/>
@@ -1359,14 +1420,17 @@
         </w:rPr>
       </w:pPr>
       <w:r>
-        <w:rPr/>
+        <w:rPr>
+          <w:rFonts w:cs="Times New Roman" w:ascii="Times New Roman" w:hAnsi="Times New Roman"/>
+          <w:szCs w:val="24"/>
+        </w:rPr>
       </w:r>
     </w:p>
     <w:p>
       <w:pPr>
         <w:pStyle w:val="ListParagraph"/>
         <w:shd w:val="clear" w:color="auto" w:fill="FFFFFF"/>
-        <w:ind w:hanging="0"/>
+        <w:ind w:left="720" w:hanging="0"/>
         <w:jc w:val="both"/>
         <w:rPr>
           <w:rFonts w:ascii="Times New Roman" w:hAnsi="Times New Roman" w:cs="Times New Roman"/>
@@ -1376,6 +1440,7 @@
       <w:r>
         <w:rPr>
           <w:rFonts w:cs="Times New Roman" w:ascii="Times New Roman" w:hAnsi="Times New Roman"/>
+          <w:szCs w:val="24"/>
         </w:rPr>
       </w:r>
     </w:p>
@@ -1416,37 +1481,13 @@
         <w:jc w:val="both"/>
         <w:rPr/>
       </w:pPr>
-      <w:bookmarkStart w:id="1" w:name="__DdeLink__14187_132589561"/>
-      <w:bookmarkEnd w:id="1"/>
-      <w:r>
-        <w:rPr>
-          <w:rFonts w:cs="Times New Roman" w:ascii="Times New Roman" w:hAnsi="Times New Roman"/>
-        </w:rPr>
-        <w:t xml:space="preserve">Table </w:t>
-      </w:r>
-      <w:r>
-        <w:rPr>
-          <w:rFonts w:cs="Times New Roman" w:ascii="Times New Roman" w:hAnsi="Times New Roman"/>
-        </w:rPr>
-        <w:t>2</w:t>
-      </w:r>
-      <w:r>
-        <w:rPr>
-          <w:rFonts w:cs="Times New Roman" w:ascii="Times New Roman" w:hAnsi="Times New Roman"/>
-        </w:rPr>
-        <w:t>. M</w:t>
-      </w:r>
-      <w:r>
-        <w:rPr>
-          <w:rFonts w:cs="Times New Roman" w:ascii="Times New Roman" w:hAnsi="Times New Roman"/>
-        </w:rPr>
-        <w:t>i</w:t>
-      </w:r>
-      <w:r>
-        <w:rPr>
-          <w:rFonts w:cs="Times New Roman" w:ascii="Times New Roman" w:hAnsi="Times New Roman"/>
-        </w:rPr>
-        <w:t xml:space="preserve">cro properties of the </w:t>
+      <w:bookmarkStart w:id="6" w:name="__DdeLink__14187_132589561"/>
+      <w:bookmarkEnd w:id="6"/>
+      <w:r>
+        <w:rPr>
+          <w:rFonts w:cs="Times New Roman" w:ascii="Times New Roman" w:hAnsi="Times New Roman"/>
+        </w:rPr>
+        <w:t xml:space="preserve">Table 2. Micro properties of the </w:t>
       </w:r>
       <w:commentRangeStart w:id="4"/>
       <w:r>
@@ -1469,7 +1510,7 @@
       <w:tblPr>
         <w:tblW w:w="10458" w:type="dxa"/>
         <w:jc w:val="left"/>
-        <w:tblInd w:w="50" w:type="dxa"/>
+        <w:tblInd w:w="41" w:type="dxa"/>
         <w:tblBorders>
           <w:top w:val="single" w:sz="2" w:space="0" w:color="000001"/>
           <w:left w:val="single" w:sz="2" w:space="0" w:color="000001"/>
@@ -1478,7 +1519,7 @@
         </w:tblBorders>
         <w:tblCellMar>
           <w:top w:w="55" w:type="dxa"/>
-          <w:left w:w="48" w:type="dxa"/>
+          <w:left w:w="36" w:type="dxa"/>
           <w:bottom w:w="55" w:type="dxa"/>
           <w:right w:w="55" w:type="dxa"/>
         </w:tblCellMar>
@@ -1502,7 +1543,7 @@
             </w:tcBorders>
             <w:shd w:color="auto" w:fill="auto" w:val="clear"/>
             <w:tcMar>
-              <w:left w:w="48" w:type="dxa"/>
+              <w:left w:w="36" w:type="dxa"/>
             </w:tcMar>
           </w:tcPr>
           <w:p>
@@ -1533,7 +1574,7 @@
             </w:tcBorders>
             <w:shd w:fill="auto" w:val="clear"/>
             <w:tcMar>
-              <w:left w:w="50" w:type="dxa"/>
+              <w:left w:w="38" w:type="dxa"/>
             </w:tcMar>
           </w:tcPr>
           <w:p>
@@ -1566,7 +1607,7 @@
             </w:tcBorders>
             <w:shd w:color="auto" w:fill="auto" w:val="clear"/>
             <w:tcMar>
-              <w:left w:w="48" w:type="dxa"/>
+              <w:left w:w="36" w:type="dxa"/>
             </w:tcMar>
           </w:tcPr>
           <w:p>
@@ -1600,7 +1641,7 @@
             </w:tcBorders>
             <w:shd w:color="auto" w:fill="auto" w:val="clear"/>
             <w:tcMar>
-              <w:left w:w="48" w:type="dxa"/>
+              <w:left w:w="36" w:type="dxa"/>
             </w:tcMar>
           </w:tcPr>
           <w:p>
@@ -1643,7 +1684,7 @@
             </w:tcBorders>
             <w:shd w:fill="auto" w:val="clear"/>
             <w:tcMar>
-              <w:left w:w="50" w:type="dxa"/>
+              <w:left w:w="38" w:type="dxa"/>
             </w:tcMar>
           </w:tcPr>
           <w:p>
@@ -1676,7 +1717,7 @@
             </w:tcBorders>
             <w:shd w:color="auto" w:fill="auto" w:val="clear"/>
             <w:tcMar>
-              <w:left w:w="48" w:type="dxa"/>
+              <w:left w:w="36" w:type="dxa"/>
             </w:tcMar>
           </w:tcPr>
           <w:p>
@@ -1710,7 +1751,7 @@
             </w:tcBorders>
             <w:shd w:color="auto" w:fill="auto" w:val="clear"/>
             <w:tcMar>
-              <w:left w:w="48" w:type="dxa"/>
+              <w:left w:w="36" w:type="dxa"/>
             </w:tcMar>
           </w:tcPr>
           <w:p>
@@ -1747,7 +1788,7 @@
             </w:tcBorders>
             <w:shd w:fill="auto" w:val="clear"/>
             <w:tcMar>
-              <w:left w:w="50" w:type="dxa"/>
+              <w:left w:w="38" w:type="dxa"/>
             </w:tcMar>
           </w:tcPr>
           <w:p>
@@ -1780,7 +1821,7 @@
             </w:tcBorders>
             <w:shd w:color="auto" w:fill="auto" w:val="clear"/>
             <w:tcMar>
-              <w:left w:w="48" w:type="dxa"/>
+              <w:left w:w="36" w:type="dxa"/>
             </w:tcMar>
           </w:tcPr>
           <w:p>
@@ -1814,7 +1855,7 @@
             </w:tcBorders>
             <w:shd w:color="auto" w:fill="auto" w:val="clear"/>
             <w:tcMar>
-              <w:left w:w="48" w:type="dxa"/>
+              <w:left w:w="36" w:type="dxa"/>
             </w:tcMar>
           </w:tcPr>
           <w:p>
@@ -1851,7 +1892,7 @@
             </w:tcBorders>
             <w:shd w:fill="auto" w:val="clear"/>
             <w:tcMar>
-              <w:left w:w="50" w:type="dxa"/>
+              <w:left w:w="38" w:type="dxa"/>
             </w:tcMar>
           </w:tcPr>
           <w:p>
@@ -1882,7 +1923,7 @@
             </w:tcBorders>
             <w:shd w:color="auto" w:fill="auto" w:val="clear"/>
             <w:tcMar>
-              <w:left w:w="48" w:type="dxa"/>
+              <w:left w:w="36" w:type="dxa"/>
             </w:tcMar>
           </w:tcPr>
           <w:p>
@@ -1914,7 +1955,7 @@
             </w:tcBorders>
             <w:shd w:color="auto" w:fill="auto" w:val="clear"/>
             <w:tcMar>
-              <w:left w:w="48" w:type="dxa"/>
+              <w:left w:w="36" w:type="dxa"/>
             </w:tcMar>
           </w:tcPr>
           <w:p>
@@ -1954,7 +1995,7 @@
             </w:tcBorders>
             <w:shd w:fill="auto" w:val="clear"/>
             <w:tcMar>
-              <w:left w:w="50" w:type="dxa"/>
+              <w:left w:w="38" w:type="dxa"/>
             </w:tcMar>
           </w:tcPr>
           <w:p>
@@ -1985,7 +2026,7 @@
             </w:tcBorders>
             <w:shd w:color="auto" w:fill="auto" w:val="clear"/>
             <w:tcMar>
-              <w:left w:w="48" w:type="dxa"/>
+              <w:left w:w="36" w:type="dxa"/>
             </w:tcMar>
           </w:tcPr>
           <w:p>
@@ -2019,7 +2060,7 @@
             </w:tcBorders>
             <w:shd w:color="auto" w:fill="auto" w:val="clear"/>
             <w:tcMar>
-              <w:left w:w="48" w:type="dxa"/>
+              <w:left w:w="36" w:type="dxa"/>
             </w:tcMar>
           </w:tcPr>
           <w:p>
@@ -2049,7 +2090,7 @@
             </w:tcBorders>
             <w:shd w:fill="auto" w:val="clear"/>
             <w:tcMar>
-              <w:left w:w="50" w:type="dxa"/>
+              <w:left w:w="38" w:type="dxa"/>
             </w:tcMar>
           </w:tcPr>
           <w:p>
@@ -2081,7 +2122,7 @@
             </w:tcBorders>
             <w:shd w:color="auto" w:fill="auto" w:val="clear"/>
             <w:tcMar>
-              <w:left w:w="48" w:type="dxa"/>
+              <w:left w:w="36" w:type="dxa"/>
             </w:tcMar>
           </w:tcPr>
           <w:p>
@@ -2108,9 +2149,6 @@
         <w:shd w:val="clear" w:color="auto" w:fill="FFFFFF"/>
         <w:rPr/>
       </w:pPr>
-      <w:bookmarkStart w:id="2" w:name="__DdeLink__14187_132589561"/>
-      <w:bookmarkStart w:id="3" w:name="__DdeLink__14187_132589561"/>
-      <w:bookmarkEnd w:id="3"/>
       <w:r>
         <w:rPr/>
       </w:r>
@@ -2125,7 +2163,9 @@
         </w:rPr>
       </w:pPr>
       <w:r>
-        <w:rPr/>
+        <w:rPr>
+          <w:rFonts w:cs="Times New Roman" w:ascii="Times New Roman" w:hAnsi="Times New Roman"/>
+        </w:rPr>
       </w:r>
     </w:p>
     <w:p>
@@ -2171,7 +2211,7 @@
       </w:pPr>
       <w:r>
         <w:rPr>
-          <w:rFonts w:cs="Times New Roman" w:ascii="Times New Roman" w:hAnsi="Times New Roman"/>
+          <w:szCs w:val="24"/>
         </w:rPr>
       </w:r>
     </w:p>
@@ -2180,17 +2220,37 @@
         <w:pStyle w:val="Normal"/>
         <w:shd w:val="clear" w:color="auto" w:fill="FFFFFF"/>
         <w:ind w:hanging="0"/>
-        <w:jc w:val="both"/>
-        <w:rPr>
-          <w:rFonts w:ascii="Times New Roman" w:hAnsi="Times New Roman" w:cs="Times New Roman"/>
-        </w:rPr>
+        <w:jc w:val="left"/>
+        <w:rPr/>
       </w:pPr>
       <w:r>
         <w:rPr>
           <w:rFonts w:cs="Times New Roman" w:ascii="Times New Roman" w:hAnsi="Times New Roman"/>
           <w:szCs w:val="24"/>
         </w:rPr>
-        <w:t>We use a law for linear compression, and Mohr-Coulomb plasticity surface without cohesion. This law implements the classical linear elastic-plastic law from [CundallStrack1979]</w:t>
+        <w:t xml:space="preserve">We use a law for linear compression, and Mohr-Coulomb plasticity surface without cohesion. This law implements the classical linear elastic-plastic law from </w:t>
+      </w:r>
+      <w:bookmarkStart w:id="7" w:name="__UnoMark__603_298250457"/>
+      <w:bookmarkStart w:id="8" w:name="__UnoMark__604_298250457"/>
+      <w:r>
+        <w:rPr>
+          <w:rFonts w:cs="Times New Roman" w:ascii="Times New Roman" w:hAnsi="Times New Roman"/>
+          <w:position w:val="0"/>
+          <w:sz w:val="24"/>
+          <w:sz w:val="24"/>
+          <w:szCs w:val="24"/>
+          <w:vertAlign w:val="baseline"/>
+        </w:rPr>
+        <w:t>(Cundall &amp; Strack, 1979)</w:t>
+      </w:r>
+      <w:bookmarkEnd w:id="7"/>
+      <w:bookmarkEnd w:id="8"/>
+      <w:r>
+        <w:rPr>
+          <w:rFonts w:cs="Times New Roman" w:ascii="Times New Roman" w:hAnsi="Times New Roman"/>
+          <w:szCs w:val="24"/>
+        </w:rPr>
+        <w:t>⁠</w:t>
       </w:r>
     </w:p>
     <w:p>
@@ -2198,40 +2258,15 @@
         <w:pStyle w:val="ListParagraph"/>
         <w:shd w:val="clear" w:color="auto" w:fill="FFFFFF"/>
         <w:ind w:hanging="0"/>
-        <w:jc w:val="both"/>
-        <w:rPr>
+        <w:jc w:val="left"/>
+        <w:rPr/>
+      </w:pPr>
+      <w:r>
+        <w:rPr>
+          <w:rFonts w:cs="Times New Roman" w:ascii="Times New Roman" w:hAnsi="Times New Roman"/>
           <w:szCs w:val="24"/>
         </w:rPr>
-      </w:pPr>
-      <w:r>
-        <w:rPr>
-          <w:rFonts w:cs="Times New Roman" w:ascii="Times New Roman" w:hAnsi="Times New Roman"/>
-        </w:rPr>
-      </w:r>
-    </w:p>
-    <w:p>
-      <w:pPr>
-        <w:pStyle w:val="ListParagraph"/>
-        <w:shd w:val="clear" w:color="auto" w:fill="FFFFFF"/>
-        <w:ind w:hanging="0"/>
-        <w:jc w:val="both"/>
-        <w:rPr>
-          <w:rFonts w:ascii="Times New Roman" w:hAnsi="Times New Roman" w:cs="Times New Roman"/>
-        </w:rPr>
-      </w:pPr>
-      <w:r>
-        <w:rPr>
-          <w:rFonts w:cs="Times New Roman" w:ascii="Times New Roman" w:hAnsi="Times New Roman"/>
-          <w:szCs w:val="24"/>
-        </w:rPr>
-        <w:t>The compliance of one sphere under point load is defined</w:t>
-      </w:r>
-      <w:r>
-        <w:rPr>
-          <w:rFonts w:cs="Times New Roman" w:ascii="Times New Roman" w:hAnsi="Times New Roman"/>
-          <w:szCs w:val="24"/>
-        </w:rPr>
-        <w:t xml:space="preserve"> as </w:t>
+        <w:t xml:space="preserve">The compliance of one sphere under point load is defined as </w:t>
       </w:r>
       <w:r>
         <w:rPr>
@@ -2264,7 +2299,7 @@
           <w:rFonts w:cs="Times New Roman" w:ascii="Times New Roman" w:hAnsi="Times New Roman"/>
           <w:szCs w:val="24"/>
         </w:rPr>
-        <w:t xml:space="preserve">, with E the stiffness of the sphere and D its diameter. The compliance of the contact itself will be the sum of compliances from each sphere </w:t>
+        <w:t xml:space="preserve">, with E the young modulus of the sphere and D its diameter. The compliance of the contact itself will be the sum of compliances from each sphere </w:t>
       </w:r>
       <w:r>
         <w:rPr>
@@ -2381,38 +2416,19 @@
           <w:rFonts w:cs="Times New Roman" w:ascii="Times New Roman" w:hAnsi="Times New Roman"/>
           <w:szCs w:val="24"/>
         </w:rPr>
-        <w:t xml:space="preserve">. </w:t>
-      </w:r>
-      <w:r>
-        <w:rPr>
-          <w:rFonts w:cs="Times New Roman" w:ascii="Times New Roman" w:hAnsi="Times New Roman"/>
-          <w:szCs w:val="24"/>
-        </w:rPr>
-        <w:t xml:space="preserve">The normal stiffness is </w:t>
-      </w:r>
-      <w:r>
-        <w:rPr>
-          <w:rFonts w:cs="Times New Roman" w:ascii="Times New Roman" w:hAnsi="Times New Roman"/>
-          <w:szCs w:val="24"/>
-        </w:rPr>
-        <w:t>defined as:</w:t>
+        <w:t>. The normal stiffness is defined as:</w:t>
       </w:r>
     </w:p>
     <w:p>
       <w:pPr>
         <w:pStyle w:val="ListParagraph"/>
         <w:shd w:val="clear" w:color="auto" w:fill="FFFFFF"/>
-        <w:ind w:hanging="0"/>
+        <w:ind w:left="720" w:hanging="0"/>
         <w:jc w:val="center"/>
-        <w:rPr>
-          <w:rFonts w:ascii="Times New Roman" w:hAnsi="Times New Roman" w:cs="Times New Roman"/>
-        </w:rPr>
-      </w:pPr>
-      <w:r>
-        <w:rPr>
-          <w:rFonts w:cs="Times New Roman" w:ascii="Times New Roman" w:hAnsi="Times New Roman"/>
-          <w:szCs w:val="24"/>
-        </w:rPr>
+        <w:rPr/>
+      </w:pPr>
+      <w:r>
+        <w:rPr/>
       </w:r>
       <m:oMath xmlns:m="http://schemas.openxmlformats.org/officeDocument/2006/math">
         <m:sSub>
@@ -2608,16 +2624,32 @@
       <w:pPr>
         <w:pStyle w:val="ListParagraph"/>
         <w:shd w:val="clear" w:color="auto" w:fill="FFFFFF"/>
+        <w:ind w:left="720" w:hanging="0"/>
+        <w:jc w:val="left"/>
+        <w:rPr>
+          <w:szCs w:val="24"/>
+        </w:rPr>
+      </w:pPr>
+      <w:r>
+        <w:rPr>
+          <w:szCs w:val="24"/>
+        </w:rPr>
+      </w:r>
+    </w:p>
+    <w:p>
+      <w:pPr>
+        <w:pStyle w:val="ListParagraph"/>
+        <w:shd w:val="clear" w:color="auto" w:fill="FFFFFF"/>
         <w:ind w:hanging="0"/>
-        <w:jc w:val="both"/>
-        <w:rPr>
+        <w:jc w:val="left"/>
+        <w:rPr/>
+      </w:pPr>
+      <w:r>
+        <w:rPr>
+          <w:rFonts w:cs="Times New Roman" w:ascii="Times New Roman" w:hAnsi="Times New Roman"/>
           <w:szCs w:val="24"/>
         </w:rPr>
-      </w:pPr>
-      <w:r>
-        <w:rPr>
-          <w:rFonts w:cs="Times New Roman" w:ascii="Times New Roman" w:hAnsi="Times New Roman"/>
-        </w:rPr>
+        <w:t>and the shear stiffness is defined as:</w:t>
       </w:r>
     </w:p>
     <w:p>
@@ -2625,70 +2657,11 @@
         <w:pStyle w:val="ListParagraph"/>
         <w:shd w:val="clear" w:color="auto" w:fill="FFFFFF"/>
         <w:ind w:hanging="0"/>
-        <w:jc w:val="both"/>
-        <w:rPr>
-          <w:rFonts w:ascii="Times New Roman" w:hAnsi="Times New Roman" w:cs="Times New Roman"/>
-        </w:rPr>
-      </w:pPr>
-      <w:r>
-        <w:rPr>
-          <w:rFonts w:cs="Times New Roman" w:ascii="Times New Roman" w:hAnsi="Times New Roman"/>
-          <w:szCs w:val="24"/>
-        </w:rPr>
-        <w:t xml:space="preserve"> </w:t>
-      </w:r>
-      <w:r>
-        <w:rPr>
-          <w:rFonts w:cs="Times New Roman" w:ascii="Times New Roman" w:hAnsi="Times New Roman"/>
-          <w:szCs w:val="24"/>
-        </w:rPr>
-        <w:t xml:space="preserve">and the </w:t>
-      </w:r>
-      <w:r>
-        <w:rPr>
-          <w:rFonts w:cs="Times New Roman" w:ascii="Times New Roman" w:hAnsi="Times New Roman"/>
-          <w:szCs w:val="24"/>
-        </w:rPr>
-        <w:t xml:space="preserve">shear stiffness </w:t>
-      </w:r>
-      <w:r>
-        <w:rPr>
-          <w:rFonts w:cs="Times New Roman" w:ascii="Times New Roman" w:hAnsi="Times New Roman"/>
-          <w:szCs w:val="24"/>
-        </w:rPr>
-        <w:t>is defined as:</w:t>
-      </w:r>
-    </w:p>
-    <w:p>
-      <w:pPr>
-        <w:pStyle w:val="ListParagraph"/>
-        <w:shd w:val="clear" w:color="auto" w:fill="FFFFFF"/>
-        <w:ind w:hanging="0"/>
-        <w:jc w:val="both"/>
-        <w:rPr>
-          <w:szCs w:val="24"/>
-        </w:rPr>
-      </w:pPr>
-      <w:r>
-        <w:rPr>
-          <w:rFonts w:cs="Times New Roman" w:ascii="Times New Roman" w:hAnsi="Times New Roman"/>
-        </w:rPr>
-      </w:r>
-    </w:p>
-    <w:p>
-      <w:pPr>
-        <w:pStyle w:val="ListParagraph"/>
-        <w:shd w:val="clear" w:color="auto" w:fill="FFFFFF"/>
-        <w:ind w:hanging="0"/>
-        <w:jc w:val="center"/>
-        <w:rPr>
-          <w:rFonts w:ascii="Times New Roman" w:hAnsi="Times New Roman" w:cs="Times New Roman"/>
-        </w:rPr>
-      </w:pPr>
-      <w:r>
-        <w:rPr>
-          <w:rFonts w:cs="Times New Roman" w:ascii="Times New Roman" w:hAnsi="Times New Roman"/>
-        </w:rPr>
+        <w:jc w:val="left"/>
+        <w:rPr/>
+      </w:pPr>
+      <w:r>
+        <w:rPr/>
       </w:r>
       <m:oMath xmlns:m="http://schemas.openxmlformats.org/officeDocument/2006/math">
         <m:sSub>
@@ -2752,15 +2725,14 @@
         <w:pStyle w:val="ListParagraph"/>
         <w:shd w:val="clear" w:color="auto" w:fill="FFFFFF"/>
         <w:ind w:hanging="0"/>
-        <w:jc w:val="both"/>
+        <w:jc w:val="left"/>
+        <w:rPr/>
+      </w:pPr>
+      <w:r>
         <w:rPr>
           <w:szCs w:val="24"/>
         </w:rPr>
-      </w:pPr>
-      <w:r>
-        <w:rPr>
-          <w:rFonts w:cs="Times New Roman" w:ascii="Times New Roman" w:hAnsi="Times New Roman"/>
-        </w:rPr>
+        <w:t>The values are reported in Table 3.</w:t>
       </w:r>
     </w:p>
     <w:p>
@@ -2768,9 +2740,16 @@
         <w:pStyle w:val="ListParagraph"/>
         <w:shd w:val="clear" w:color="auto" w:fill="FFFFFF"/>
         <w:ind w:hanging="0"/>
-        <w:jc w:val="both"/>
+        <w:jc w:val="left"/>
         <w:rPr/>
       </w:pPr>
+      <w:r>
+        <w:rPr>
+          <w:rFonts w:cs="Times New Roman" w:ascii="Times New Roman" w:hAnsi="Times New Roman"/>
+          <w:szCs w:val="24"/>
+        </w:rPr>
+        <w:t>‘</w:t>
+      </w:r>
       <w:r>
         <w:rPr>
           <w:rFonts w:cs="Times New Roman" w:ascii="Times New Roman" w:hAnsi="Times New Roman"/>
@@ -3042,7 +3021,9 @@
         </w:rPr>
       </w:pPr>
       <w:r>
-        <w:rPr/>
+        <w:rPr>
+          <w:rFonts w:cs="Times New Roman" w:ascii="Times New Roman" w:hAnsi="Times New Roman"/>
+        </w:rPr>
       </w:r>
     </w:p>
     <w:p>
@@ -3055,7 +3036,9 @@
         </w:rPr>
       </w:pPr>
       <w:r>
-        <w:rPr/>
+        <w:rPr>
+          <w:rFonts w:cs="Times New Roman" w:ascii="Times New Roman" w:hAnsi="Times New Roman"/>
+        </w:rPr>
       </w:r>
     </w:p>
     <w:p>
@@ -3069,25 +3052,7 @@
         <w:rPr>
           <w:rFonts w:cs="Times New Roman" w:ascii="Times New Roman" w:hAnsi="Times New Roman"/>
         </w:rPr>
-        <w:t xml:space="preserve">Table </w:t>
-      </w:r>
-      <w:r>
-        <w:rPr>
-          <w:rFonts w:cs="Times New Roman" w:ascii="Times New Roman" w:hAnsi="Times New Roman"/>
-        </w:rPr>
-        <w:t>3</w:t>
-      </w:r>
-      <w:r>
-        <w:rPr>
-          <w:rFonts w:cs="Times New Roman" w:ascii="Times New Roman" w:hAnsi="Times New Roman"/>
-        </w:rPr>
-        <w:t xml:space="preserve">. </w:t>
-      </w:r>
-      <w:r>
-        <w:rPr>
-          <w:rFonts w:cs="Times New Roman" w:ascii="Times New Roman" w:hAnsi="Times New Roman"/>
-        </w:rPr>
-        <w:t>Contact model properties</w:t>
+        <w:t>Table 3. Contact model properties</w:t>
       </w:r>
       <w:r>
         <w:rPr>
@@ -3100,7 +3065,7 @@
       <w:tblPr>
         <w:tblW w:w="10458" w:type="dxa"/>
         <w:jc w:val="left"/>
-        <w:tblInd w:w="50" w:type="dxa"/>
+        <w:tblInd w:w="41" w:type="dxa"/>
         <w:tblBorders>
           <w:top w:val="single" w:sz="2" w:space="0" w:color="000001"/>
           <w:left w:val="single" w:sz="2" w:space="0" w:color="000001"/>
@@ -3109,7 +3074,7 @@
         </w:tblBorders>
         <w:tblCellMar>
           <w:top w:w="55" w:type="dxa"/>
-          <w:left w:w="48" w:type="dxa"/>
+          <w:left w:w="36" w:type="dxa"/>
           <w:bottom w:w="55" w:type="dxa"/>
           <w:right w:w="55" w:type="dxa"/>
         </w:tblCellMar>
@@ -3133,7 +3098,7 @@
             </w:tcBorders>
             <w:shd w:color="auto" w:fill="auto" w:val="clear"/>
             <w:tcMar>
-              <w:left w:w="48" w:type="dxa"/>
+              <w:left w:w="36" w:type="dxa"/>
             </w:tcMar>
           </w:tcPr>
           <w:p>
@@ -3162,7 +3127,7 @@
             </w:tcBorders>
             <w:shd w:fill="auto" w:val="clear"/>
             <w:tcMar>
-              <w:left w:w="50" w:type="dxa"/>
+              <w:left w:w="38" w:type="dxa"/>
             </w:tcMar>
           </w:tcPr>
           <w:p>
@@ -3193,7 +3158,7 @@
             </w:tcBorders>
             <w:shd w:color="auto" w:fill="auto" w:val="clear"/>
             <w:tcMar>
-              <w:left w:w="48" w:type="dxa"/>
+              <w:left w:w="36" w:type="dxa"/>
             </w:tcMar>
           </w:tcPr>
           <w:p>
@@ -3225,7 +3190,7 @@
             </w:tcBorders>
             <w:shd w:color="auto" w:fill="auto" w:val="clear"/>
             <w:tcMar>
-              <w:left w:w="48" w:type="dxa"/>
+              <w:left w:w="36" w:type="dxa"/>
             </w:tcMar>
           </w:tcPr>
           <w:p>
@@ -3239,20 +3204,33 @@
               <w:rPr>
                 <w:rFonts w:cs="Times New Roman" w:ascii="Times New Roman" w:hAnsi="Times New Roman"/>
               </w:rPr>
-              <w:t xml:space="preserve">Poisson’s ratio, </w:t>
-            </w:r>
-            <w:r>
-              <w:rPr>
-                <w:rFonts w:cs="Times New Roman" w:ascii="Symbol" w:hAnsi="Symbol"/>
-              </w:rPr>
-              <w:t></w:t>
-            </w:r>
-            <w:r>
-              <w:rPr>
-                <w:rFonts w:cs="Times New Roman" w:ascii="Times New Roman" w:hAnsi="Times New Roman"/>
-              </w:rPr>
-              <w:t xml:space="preserve"> </w:t>
-            </w:r>
+              <w:t xml:space="preserve">Normal stiffness,  </w:t>
+            </w:r>
+            <w:r>
+              <w:rPr>
+                <w:rFonts w:cs="Times New Roman" w:ascii="Times New Roman" w:hAnsi="Times New Roman"/>
+              </w:rPr>
+            </w:r>
+            <m:oMath xmlns:m="http://schemas.openxmlformats.org/officeDocument/2006/math">
+              <m:sSub>
+                <m:e>
+                  <m:r>
+                    <w:rPr>
+                      <w:rFonts w:ascii="Cambria Math" w:hAnsi="Cambria Math"/>
+                    </w:rPr>
+                    <m:t xml:space="preserve">k</m:t>
+                  </m:r>
+                </m:e>
+                <m:sub>
+                  <m:r>
+                    <w:rPr>
+                      <w:rFonts w:ascii="Cambria Math" w:hAnsi="Cambria Math"/>
+                    </w:rPr>
+                    <m:t xml:space="preserve">n</m:t>
+                  </m:r>
+                </m:sub>
+              </m:sSub>
+            </m:oMath>
           </w:p>
         </w:tc>
         <w:tc>
@@ -3266,7 +3244,7 @@
             </w:tcBorders>
             <w:shd w:fill="auto" w:val="clear"/>
             <w:tcMar>
-              <w:left w:w="50" w:type="dxa"/>
+              <w:left w:w="38" w:type="dxa"/>
             </w:tcMar>
           </w:tcPr>
           <w:p>
@@ -3280,7 +3258,7 @@
               <w:rPr>
                 <w:rFonts w:cs="Times New Roman" w:ascii="Times New Roman" w:hAnsi="Times New Roman"/>
               </w:rPr>
-              <w:t>(-)</w:t>
+              <w:t>N/m</w:t>
             </w:r>
           </w:p>
         </w:tc>
@@ -3297,7 +3275,7 @@
             </w:tcBorders>
             <w:shd w:color="auto" w:fill="auto" w:val="clear"/>
             <w:tcMar>
-              <w:left w:w="48" w:type="dxa"/>
+              <w:left w:w="36" w:type="dxa"/>
             </w:tcMar>
           </w:tcPr>
           <w:p>
@@ -3311,7 +3289,7 @@
               <w:rPr>
                 <w:rFonts w:cs="Times New Roman" w:ascii="Times New Roman" w:hAnsi="Times New Roman"/>
               </w:rPr>
-              <w:t>0.35</w:t>
+              <w:t>2.5</w:t>
             </w:r>
           </w:p>
         </w:tc>
@@ -3329,7 +3307,7 @@
             </w:tcBorders>
             <w:shd w:color="auto" w:fill="auto" w:val="clear"/>
             <w:tcMar>
-              <w:left w:w="48" w:type="dxa"/>
+              <w:left w:w="36" w:type="dxa"/>
             </w:tcMar>
           </w:tcPr>
           <w:p>
@@ -3343,14 +3321,33 @@
               <w:rPr>
                 <w:rFonts w:cs="Times New Roman" w:ascii="Times New Roman" w:hAnsi="Times New Roman"/>
               </w:rPr>
-              <w:t xml:space="preserve">Friction angle, </w:t>
-            </w:r>
-            <w:r>
-              <w:rPr>
-                <w:rFonts w:cs="Times New Roman" w:ascii="Symbol" w:hAnsi="Symbol"/>
-              </w:rPr>
-              <w:t></w:t>
-            </w:r>
+              <w:t xml:space="preserve">Shear stiffness, </w:t>
+            </w:r>
+            <w:r>
+              <w:rPr>
+                <w:rFonts w:cs="Times New Roman" w:ascii="Times New Roman" w:hAnsi="Times New Roman"/>
+              </w:rPr>
+            </w:r>
+            <m:oMath xmlns:m="http://schemas.openxmlformats.org/officeDocument/2006/math">
+              <m:sSub>
+                <m:e>
+                  <m:r>
+                    <w:rPr>
+                      <w:rFonts w:ascii="Cambria Math" w:hAnsi="Cambria Math"/>
+                    </w:rPr>
+                    <m:t xml:space="preserve">k</m:t>
+                  </m:r>
+                </m:e>
+                <m:sub>
+                  <m:r>
+                    <w:rPr>
+                      <w:rFonts w:ascii="Cambria Math" w:hAnsi="Cambria Math"/>
+                    </w:rPr>
+                    <m:t xml:space="preserve">s</m:t>
+                  </m:r>
+                </m:sub>
+              </m:sSub>
+            </m:oMath>
           </w:p>
         </w:tc>
         <w:tc>
@@ -3364,7 +3361,7 @@
             </w:tcBorders>
             <w:shd w:fill="auto" w:val="clear"/>
             <w:tcMar>
-              <w:left w:w="50" w:type="dxa"/>
+              <w:left w:w="38" w:type="dxa"/>
             </w:tcMar>
           </w:tcPr>
           <w:p>
@@ -3378,7 +3375,7 @@
               <w:rPr>
                 <w:rFonts w:cs="Times New Roman" w:ascii="Times New Roman" w:hAnsi="Times New Roman"/>
               </w:rPr>
-              <w:t>°</w:t>
+              <w:t>N/m</w:t>
             </w:r>
           </w:p>
         </w:tc>
@@ -3395,7 +3392,7 @@
             </w:tcBorders>
             <w:shd w:color="auto" w:fill="auto" w:val="clear"/>
             <w:tcMar>
-              <w:left w:w="48" w:type="dxa"/>
+              <w:left w:w="36" w:type="dxa"/>
             </w:tcMar>
           </w:tcPr>
           <w:p>
@@ -3409,299 +3406,7 @@
               <w:rPr>
                 <w:rFonts w:cs="Times New Roman" w:ascii="Times New Roman" w:hAnsi="Times New Roman"/>
               </w:rPr>
-              <w:t>0.6</w:t>
-            </w:r>
-          </w:p>
-        </w:tc>
-      </w:tr>
-      <w:tr>
-        <w:trPr/>
-        <w:tc>
-          <w:tcPr>
-            <w:tcW w:w="2699" w:type="dxa"/>
-            <w:tcBorders>
-              <w:top w:val="single" w:sz="2" w:space="0" w:color="000001"/>
-              <w:left w:val="single" w:sz="2" w:space="0" w:color="000001"/>
-              <w:bottom w:val="single" w:sz="2" w:space="0" w:color="000001"/>
-              <w:insideH w:val="single" w:sz="2" w:space="0" w:color="000001"/>
-            </w:tcBorders>
-            <w:shd w:color="auto" w:fill="auto" w:val="clear"/>
-            <w:tcMar>
-              <w:left w:w="48" w:type="dxa"/>
-            </w:tcMar>
-          </w:tcPr>
-          <w:p>
-            <w:pPr>
-              <w:pStyle w:val="Normal"/>
-              <w:shd w:val="clear" w:color="auto" w:fill="FFFFFF"/>
-              <w:jc w:val="both"/>
-              <w:rPr/>
-            </w:pPr>
-            <w:r>
-              <w:rPr>
-                <w:rFonts w:cs="Times New Roman" w:ascii="Times New Roman" w:hAnsi="Times New Roman"/>
-              </w:rPr>
-              <w:t xml:space="preserve">Density, </w:t>
-            </w:r>
-            <w:r>
-              <w:rPr>
-                <w:rFonts w:cs="Times New Roman" w:ascii="Symbol" w:hAnsi="Symbol"/>
-              </w:rPr>
-              <w:t></w:t>
-            </w:r>
-          </w:p>
-        </w:tc>
-        <w:tc>
-          <w:tcPr>
-            <w:tcW w:w="3816" w:type="dxa"/>
-            <w:tcBorders>
-              <w:top w:val="single" w:sz="2" w:space="0" w:color="000001"/>
-              <w:left w:val="single" w:sz="2" w:space="0" w:color="000001"/>
-              <w:bottom w:val="single" w:sz="2" w:space="0" w:color="000001"/>
-              <w:insideH w:val="single" w:sz="2" w:space="0" w:color="000001"/>
-            </w:tcBorders>
-            <w:shd w:fill="auto" w:val="clear"/>
-            <w:tcMar>
-              <w:left w:w="50" w:type="dxa"/>
-            </w:tcMar>
-          </w:tcPr>
-          <w:p>
-            <w:pPr>
-              <w:pStyle w:val="Normal"/>
-              <w:shd w:val="clear" w:color="auto" w:fill="FFFFFF"/>
-              <w:jc w:val="both"/>
-              <w:rPr/>
-            </w:pPr>
-            <w:r>
-              <w:rPr>
-                <w:rFonts w:cs="Times New Roman" w:ascii="Times New Roman" w:hAnsi="Times New Roman"/>
-              </w:rPr>
-              <w:t>Kg/m³</w:t>
-            </w:r>
-          </w:p>
-        </w:tc>
-        <w:tc>
-          <w:tcPr>
-            <w:tcW w:w="3943" w:type="dxa"/>
-            <w:tcBorders>
-              <w:top w:val="single" w:sz="2" w:space="0" w:color="000001"/>
-              <w:left w:val="single" w:sz="2" w:space="0" w:color="000001"/>
-              <w:bottom w:val="single" w:sz="2" w:space="0" w:color="000001"/>
-              <w:right w:val="single" w:sz="2" w:space="0" w:color="000001"/>
-              <w:insideH w:val="single" w:sz="2" w:space="0" w:color="000001"/>
-              <w:insideV w:val="single" w:sz="2" w:space="0" w:color="000001"/>
-            </w:tcBorders>
-            <w:shd w:color="auto" w:fill="auto" w:val="clear"/>
-            <w:tcMar>
-              <w:left w:w="48" w:type="dxa"/>
-            </w:tcMar>
-          </w:tcPr>
-          <w:p>
-            <w:pPr>
-              <w:pStyle w:val="Normal"/>
-              <w:shd w:val="clear" w:color="auto" w:fill="FFFFFF"/>
-              <w:jc w:val="both"/>
-              <w:rPr/>
-            </w:pPr>
-            <w:r>
-              <w:rPr>
-                <w:rFonts w:cs="Times New Roman" w:ascii="Times New Roman" w:hAnsi="Times New Roman"/>
-              </w:rPr>
-              <w:t>1000.0</w:t>
-            </w:r>
-          </w:p>
-        </w:tc>
-      </w:tr>
-      <w:tr>
-        <w:trPr/>
-        <w:tc>
-          <w:tcPr>
-            <w:tcW w:w="2699" w:type="dxa"/>
-            <w:tcBorders>
-              <w:top w:val="single" w:sz="2" w:space="0" w:color="000001"/>
-              <w:left w:val="single" w:sz="2" w:space="0" w:color="000001"/>
-              <w:bottom w:val="single" w:sz="2" w:space="0" w:color="000001"/>
-              <w:insideH w:val="single" w:sz="2" w:space="0" w:color="000001"/>
-            </w:tcBorders>
-            <w:shd w:color="auto" w:fill="auto" w:val="clear"/>
-            <w:tcMar>
-              <w:left w:w="48" w:type="dxa"/>
-            </w:tcMar>
-          </w:tcPr>
-          <w:p>
-            <w:pPr>
-              <w:pStyle w:val="Normal"/>
-              <w:shd w:val="clear" w:color="auto" w:fill="FFFFFF"/>
-              <w:jc w:val="both"/>
-              <w:rPr/>
-            </w:pPr>
-            <w:r>
-              <w:rPr>
-                <w:rFonts w:cs="Times New Roman" w:ascii="Times New Roman" w:hAnsi="Times New Roman"/>
-              </w:rPr>
-              <w:t xml:space="preserve">Young modulus, </w:t>
-            </w:r>
-            <w:r>
-              <w:rPr>
-                <w:rFonts w:cs="Times New Roman" w:ascii="Times New Roman" w:hAnsi="Times New Roman"/>
-                <w:i/>
-              </w:rPr>
-              <w:t>E</w:t>
-            </w:r>
-          </w:p>
-        </w:tc>
-        <w:tc>
-          <w:tcPr>
-            <w:tcW w:w="3816" w:type="dxa"/>
-            <w:tcBorders>
-              <w:top w:val="single" w:sz="2" w:space="0" w:color="000001"/>
-              <w:left w:val="single" w:sz="2" w:space="0" w:color="000001"/>
-              <w:bottom w:val="single" w:sz="2" w:space="0" w:color="000001"/>
-              <w:insideH w:val="single" w:sz="2" w:space="0" w:color="000001"/>
-            </w:tcBorders>
-            <w:shd w:fill="auto" w:val="clear"/>
-            <w:tcMar>
-              <w:left w:w="50" w:type="dxa"/>
-            </w:tcMar>
-          </w:tcPr>
-          <w:p>
-            <w:pPr>
-              <w:pStyle w:val="Normal"/>
-              <w:shd w:val="clear" w:color="auto" w:fill="FFFFFF"/>
-              <w:jc w:val="both"/>
-              <w:rPr/>
-            </w:pPr>
-            <w:r>
-              <w:rPr>
-                <w:rFonts w:cs="Times New Roman" w:ascii="Times New Roman" w:hAnsi="Times New Roman"/>
-              </w:rPr>
-              <w:t>Pa</w:t>
-            </w:r>
-          </w:p>
-        </w:tc>
-        <w:tc>
-          <w:tcPr>
-            <w:tcW w:w="3943" w:type="dxa"/>
-            <w:tcBorders>
-              <w:top w:val="single" w:sz="2" w:space="0" w:color="000001"/>
-              <w:left w:val="single" w:sz="2" w:space="0" w:color="000001"/>
-              <w:bottom w:val="single" w:sz="2" w:space="0" w:color="000001"/>
-              <w:right w:val="single" w:sz="2" w:space="0" w:color="000001"/>
-              <w:insideH w:val="single" w:sz="2" w:space="0" w:color="000001"/>
-              <w:insideV w:val="single" w:sz="2" w:space="0" w:color="000001"/>
-            </w:tcBorders>
-            <w:shd w:color="auto" w:fill="auto" w:val="clear"/>
-            <w:tcMar>
-              <w:left w:w="48" w:type="dxa"/>
-            </w:tcMar>
-          </w:tcPr>
-          <w:p>
-            <w:pPr>
-              <w:pStyle w:val="Normal"/>
-              <w:shd w:val="clear" w:color="auto" w:fill="FFFFFF"/>
-              <w:jc w:val="both"/>
-              <w:rPr/>
-            </w:pPr>
-            <w:r>
-              <w:rPr>
-                <w:rFonts w:cs="Times New Roman" w:ascii="Times New Roman" w:hAnsi="Times New Roman"/>
-              </w:rPr>
-              <w:t>500.0</w:t>
-            </w:r>
-          </w:p>
-        </w:tc>
-      </w:tr>
-      <w:tr>
-        <w:trPr/>
-        <w:tc>
-          <w:tcPr>
-            <w:tcW w:w="2699" w:type="dxa"/>
-            <w:tcBorders>
-              <w:top w:val="single" w:sz="2" w:space="0" w:color="000001"/>
-              <w:left w:val="single" w:sz="2" w:space="0" w:color="000001"/>
-              <w:bottom w:val="single" w:sz="2" w:space="0" w:color="000001"/>
-              <w:insideH w:val="single" w:sz="2" w:space="0" w:color="000001"/>
-            </w:tcBorders>
-            <w:shd w:color="auto" w:fill="auto" w:val="clear"/>
-            <w:tcMar>
-              <w:left w:w="48" w:type="dxa"/>
-            </w:tcMar>
-          </w:tcPr>
-          <w:p>
-            <w:pPr>
-              <w:pStyle w:val="Normal"/>
-              <w:shd w:val="clear" w:color="auto" w:fill="FFFFFF"/>
-              <w:jc w:val="both"/>
-              <w:rPr>
-                <w:rFonts w:ascii="Times New Roman" w:hAnsi="Times New Roman" w:cs="Times New Roman"/>
-              </w:rPr>
-            </w:pPr>
-            <w:r>
-              <w:rPr>
-                <w:rFonts w:cs="Times New Roman" w:ascii="Times New Roman" w:hAnsi="Times New Roman"/>
-              </w:rPr>
-            </w:r>
-          </w:p>
-        </w:tc>
-        <w:tc>
-          <w:tcPr>
-            <w:tcW w:w="3816" w:type="dxa"/>
-            <w:tcBorders>
-              <w:top w:val="single" w:sz="2" w:space="0" w:color="000001"/>
-              <w:left w:val="single" w:sz="2" w:space="0" w:color="000001"/>
-              <w:bottom w:val="single" w:sz="2" w:space="0" w:color="000001"/>
-              <w:insideH w:val="single" w:sz="2" w:space="0" w:color="000001"/>
-            </w:tcBorders>
-            <w:shd w:fill="auto" w:val="clear"/>
-            <w:tcMar>
-              <w:left w:w="50" w:type="dxa"/>
-            </w:tcMar>
-          </w:tcPr>
-          <w:p>
-            <w:pPr>
-              <w:pStyle w:val="Normal"/>
-              <w:shd w:val="clear" w:color="auto" w:fill="FFFFFF"/>
-              <w:jc w:val="both"/>
-              <w:rPr>
-                <w:rFonts w:ascii="Times New Roman" w:hAnsi="Times New Roman" w:cs="Times New Roman"/>
-              </w:rPr>
-            </w:pPr>
-            <w:r>
-              <w:rPr>
-                <w:rFonts w:cs="Times New Roman" w:ascii="Times New Roman" w:hAnsi="Times New Roman"/>
-              </w:rPr>
-            </w:r>
-          </w:p>
-        </w:tc>
-        <w:tc>
-          <w:tcPr>
-            <w:tcW w:w="3943" w:type="dxa"/>
-            <w:tcBorders>
-              <w:top w:val="single" w:sz="2" w:space="0" w:color="000001"/>
-              <w:left w:val="single" w:sz="2" w:space="0" w:color="000001"/>
-              <w:bottom w:val="single" w:sz="2" w:space="0" w:color="000001"/>
-              <w:right w:val="single" w:sz="2" w:space="0" w:color="000001"/>
-              <w:insideH w:val="single" w:sz="2" w:space="0" w:color="000001"/>
-              <w:insideV w:val="single" w:sz="2" w:space="0" w:color="000001"/>
-            </w:tcBorders>
-            <w:shd w:color="auto" w:fill="auto" w:val="clear"/>
-            <w:tcMar>
-              <w:left w:w="48" w:type="dxa"/>
-            </w:tcMar>
-          </w:tcPr>
-          <w:p>
-            <w:pPr>
-              <w:pStyle w:val="Normal"/>
-              <w:shd w:val="clear" w:color="auto" w:fill="FFFFFF"/>
-              <w:jc w:val="both"/>
-              <w:rPr>
-                <w:rFonts w:ascii="Times New Roman" w:hAnsi="Times New Roman" w:cs="Times New Roman"/>
-              </w:rPr>
-            </w:pPr>
-            <w:r>
-              <w:rPr>
-                <w:rFonts w:cs="Times New Roman" w:ascii="Times New Roman" w:hAnsi="Times New Roman"/>
-              </w:rPr>
+              <w:t>0.875</w:t>
             </w:r>
           </w:p>
         </w:tc>
@@ -3712,21 +3417,178 @@
         <w:pStyle w:val="Normal"/>
         <w:shd w:val="clear" w:color="auto" w:fill="FFFFFF"/>
         <w:jc w:val="both"/>
-        <w:rPr>
-          <w:rFonts w:ascii="Times New Roman" w:hAnsi="Times New Roman" w:cs="Times New Roman"/>
-        </w:rPr>
-      </w:pPr>
-      <w:r>
-        <w:rPr>
-          <w:rFonts w:cs="Times New Roman" w:ascii="Times New Roman" w:hAnsi="Times New Roman"/>
-        </w:rPr>
-      </w:r>
+        <w:rPr/>
+      </w:pPr>
+      <w:r>
+        <w:rPr/>
+      </w:r>
+    </w:p>
+    <w:p>
+      <w:pPr>
+        <w:pStyle w:val="Normal"/>
+        <w:shd w:val="clear" w:color="auto" w:fill="FFFFFF"/>
+        <w:jc w:val="both"/>
+        <w:rPr/>
+      </w:pPr>
+      <w:r>
+        <w:rPr/>
+      </w:r>
+    </w:p>
+    <w:p>
+      <w:pPr>
+        <w:pStyle w:val="Normal"/>
+        <w:shd w:val="clear" w:color="auto" w:fill="FFFFFF"/>
+        <w:jc w:val="both"/>
+        <w:rPr/>
+      </w:pPr>
+      <w:r>
+        <w:rPr/>
+        <w:t>Bibliography</w:t>
+      </w:r>
+    </w:p>
+    <w:p>
+      <w:pPr>
+        <w:sectPr>
+          <w:type w:val="nextPage"/>
+          <w:pgSz w:w="11906" w:h="16838"/>
+          <w:pgMar w:left="1134" w:right="1134" w:header="0" w:top="1134" w:footer="0" w:bottom="1134" w:gutter="0"/>
+          <w:pgNumType w:start="1" w:fmt="decimal"/>
+          <w:formProt w:val="false"/>
+          <w:textDirection w:val="lrTb"/>
+          <w:docGrid w:type="default" w:linePitch="240" w:charSpace="4294961151"/>
+        </w:sectPr>
+      </w:pPr>
+    </w:p>
+    <w:p>
+      <w:pPr>
+        <w:pStyle w:val="Normal"/>
+        <w:spacing w:lineRule="auto" w:line="288" w:before="0" w:after="140"/>
+        <w:ind w:left="480" w:hanging="480"/>
+        <w:rPr>
+          <w:rFonts w:ascii="Liberation Serif" w:hAnsi="Liberation Serif"/>
+          <w:sz w:val="24"/>
+        </w:rPr>
+      </w:pPr>
+      <w:bookmarkStart w:id="9" w:name="__UnoMark__650_298250457"/>
+      <w:r>
+        <w:rPr>
+          <w:sz w:val="24"/>
+        </w:rPr>
+        <w:t xml:space="preserve">Cundall, P. A., &amp; Strack, O. D. L. (1979). A discrete numerical model for granular assemblies. </w:t>
+      </w:r>
+      <w:r>
+        <w:rPr>
+          <w:i/>
+          <w:sz w:val="24"/>
+        </w:rPr>
+        <w:t>Géotechnique</w:t>
+      </w:r>
+      <w:r>
+        <w:rPr>
+          <w:sz w:val="24"/>
+        </w:rPr>
+        <w:t xml:space="preserve">, </w:t>
+      </w:r>
+      <w:r>
+        <w:rPr>
+          <w:i/>
+          <w:sz w:val="24"/>
+        </w:rPr>
+        <w:t>29</w:t>
+      </w:r>
+      <w:r>
+        <w:rPr>
+          <w:sz w:val="24"/>
+        </w:rPr>
+        <w:t>(1), 47–65. https://doi.org/10.1680/geot.1979.29.1.47</w:t>
+      </w:r>
+    </w:p>
+    <w:p>
+      <w:pPr>
+        <w:pStyle w:val="Normal"/>
+        <w:spacing w:lineRule="auto" w:line="288" w:before="0" w:after="140"/>
+        <w:ind w:left="480" w:hanging="480"/>
+        <w:rPr>
+          <w:rFonts w:ascii="Liberation Serif" w:hAnsi="Liberation Serif"/>
+          <w:sz w:val="24"/>
+        </w:rPr>
+      </w:pPr>
+      <w:r>
+        <w:rPr>
+          <w:sz w:val="24"/>
+        </w:rPr>
+        <w:t xml:space="preserve">Li, X., von Holst, H., &amp; Kleiven, S. (2012). Influences of brain tissue poroelastic constants on intracranial pressure (ICP) during constant-rate infusion. </w:t>
+      </w:r>
+      <w:r>
+        <w:rPr>
+          <w:i/>
+          <w:sz w:val="24"/>
+        </w:rPr>
+        <w:t>Computer Methods in Biomechanics and Biomedical Engineering</w:t>
+      </w:r>
+      <w:r>
+        <w:rPr>
+          <w:sz w:val="24"/>
+        </w:rPr>
+        <w:t>, (March 2012), 1–14. https://doi.org/10.1080/10255842.2012.670853</w:t>
+      </w:r>
+    </w:p>
+    <w:p>
+      <w:pPr>
+        <w:pStyle w:val="Normal"/>
+        <w:rPr/>
+      </w:pPr>
+      <w:r>
+        <w:rPr>
+          <w:sz w:val="24"/>
+        </w:rPr>
+        <w:t xml:space="preserve">Vardakis, J. C., Chou, D., Tully, B. J., Hung, C. C., Lee, T. H., Tsui, P. H., &amp; Ventikos, Y. (2016). Investigating cerebral oedema using poroelasticity. </w:t>
+      </w:r>
+      <w:r>
+        <w:rPr>
+          <w:i/>
+          <w:sz w:val="24"/>
+        </w:rPr>
+        <w:t>Medical Engineering and Physics</w:t>
+      </w:r>
+      <w:r>
+        <w:rPr>
+          <w:sz w:val="24"/>
+        </w:rPr>
+        <w:t xml:space="preserve">, </w:t>
+      </w:r>
+      <w:r>
+        <w:rPr>
+          <w:i/>
+          <w:sz w:val="24"/>
+        </w:rPr>
+        <w:t>38</w:t>
+      </w:r>
+      <w:bookmarkEnd w:id="9"/>
+      <w:r>
+        <w:rPr>
+          <w:sz w:val="24"/>
+        </w:rPr>
+        <w:t>(1), 48–57. https://doi.org/10.1016/j.medengphy.2015.09.006</w:t>
+      </w:r>
+    </w:p>
+    <w:p>
+      <w:pPr>
+        <w:sectPr>
+          <w:type w:val="continuous"/>
+          <w:pgSz w:w="11906" w:h="16838"/>
+          <w:pgMar w:left="1134" w:right="1134" w:header="0" w:top="1134" w:footer="0" w:bottom="1134" w:gutter="0"/>
+          <w:formProt w:val="false"/>
+          <w:textDirection w:val="lrTb"/>
+          <w:docGrid w:type="default" w:linePitch="240" w:charSpace="4294961151"/>
+        </w:sectPr>
+      </w:pPr>
     </w:p>
     <w:sectPr>
-      <w:type w:val="nextPage"/>
+      <w:type w:val="continuous"/>
       <w:pgSz w:w="11906" w:h="16838"/>
       <w:pgMar w:left="1134" w:right="1134" w:header="0" w:top="1134" w:footer="0" w:bottom="1134" w:gutter="0"/>
-      <w:pgNumType w:start="1" w:fmt="decimal"/>
+      <w:pgNumType w:fmt="decimal"/>
       <w:formProt w:val="false"/>
       <w:textDirection w:val="lrTb"/>
       <w:docGrid w:type="default" w:linePitch="240" w:charSpace="4294961151"/>

</xml_diff>